<commit_message>
Finishing Project / google ads checker
</commit_message>
<xml_diff>
--- a/Thought process.docx
+++ b/Thought process.docx
@@ -47,25 +47,7 @@
           <w:szCs w:val="24"/>
           <w:lang w:val="en-US"/>
         </w:rPr>
-        <w:t xml:space="preserve">The first thing I thought about is what are the signs that show that there is a google </w:t>
-      </w:r>
-      <w:proofErr w:type="spellStart"/>
-      <w:r>
-        <w:rPr>
-          <w:sz w:val="24"/>
-          <w:szCs w:val="24"/>
-          <w:lang w:val="en-US"/>
-        </w:rPr>
-        <w:t>adsense</w:t>
-      </w:r>
-      <w:proofErr w:type="spellEnd"/>
-      <w:r>
-        <w:rPr>
-          <w:sz w:val="24"/>
-          <w:szCs w:val="24"/>
-          <w:lang w:val="en-US"/>
-        </w:rPr>
-        <w:t xml:space="preserve"> in the site.</w:t>
+        <w:t>The first thing I thought about is what are the signs that show that there is a google adsense in the site.</w:t>
       </w:r>
     </w:p>
     <w:p>
@@ -117,13 +99,19 @@
         <w:rPr>
           <w:lang w:val="en-US"/>
         </w:rPr>
-        <w:t>Google AdSense ads can be identified through specific HTML tags, JavaScript codes, or network requests. Common identifiers include adsbygoogle.js, googlesyndication.com, and specific div elements with class names related to ads.</w:t>
+        <w:t xml:space="preserve">Google AdSense ads can be identified through specific HTML tags, JavaScript codes, or network requests. Common identifiers include adsbygoogle.js, googlesyndication.com, and specific div elements with class names related to ads. </w:t>
       </w:r>
       <w:r>
         <w:rPr>
           <w:lang w:val="en-US"/>
         </w:rPr>
-        <w:t xml:space="preserve"> </w:t>
+        <w:t xml:space="preserve"> I will identify </w:t>
+      </w:r>
+      <w:r>
+        <w:rPr>
+          <w:lang w:val="en-US"/>
+        </w:rPr>
+        <w:t>them in this project using iframes.</w:t>
       </w:r>
     </w:p>
     <w:p>
@@ -136,21 +124,7 @@
         <w:rPr>
           <w:lang w:val="en-US"/>
         </w:rPr>
-        <w:t xml:space="preserve">After I know how to spot them, I’m going to make a scraper function that detects and takes that specific data to classify that site as a site with google </w:t>
-      </w:r>
-      <w:proofErr w:type="spellStart"/>
-      <w:r>
-        <w:rPr>
-          <w:lang w:val="en-US"/>
-        </w:rPr>
-        <w:t>adsense</w:t>
-      </w:r>
-      <w:proofErr w:type="spellEnd"/>
-      <w:r>
-        <w:rPr>
-          <w:lang w:val="en-US"/>
-        </w:rPr>
-        <w:t>.</w:t>
+        <w:t>After I know how to spot them, I’m going to make a scraper function that detects and takes that specific data to classify that site as a site with google adsense.</w:t>
       </w:r>
     </w:p>
     <w:p>
@@ -176,106 +150,14 @@
         <w:rPr>
           <w:lang w:val="en-US"/>
         </w:rPr>
-        <w:t xml:space="preserve">The </w:t>
+        <w:t xml:space="preserve">This </w:t>
       </w:r>
       <w:r>
         <w:rPr>
           <w:lang w:val="en-US"/>
         </w:rPr>
-        <w:t xml:space="preserve">scraper </w:t>
+        <w:t>code is designed to check for Google AdSense ads on a list of websites using Selenium WebDriver and pandas for handling input and output in CSV format. The script starts by importing the necessary modules and defining the `check_adsense_ads` function, which initializes the Edge WebDriver, navigates to a given URL, and waits up to 30 seconds for an iframe containing Google ads to load. If such an iframe is found, it returns True, indicating that AdSense ads are present. The `main` function reads URLs from an input CSV file using pandas, iterates over each URL to check for ads, and writes the results to an output CSV file. The script employs a standard Python idiom (`if __name__ == "__main__":`) to ensure that the `main` function is executed only when the script is run directly, not when it is imported as a module. The use of `WebDriverWait` with `EC.frame_to_be_available_and_switch_to_it` allows the script to wait for dynamically loaded ads before checking their presence, making it robust for websites where ads load after the main content. This script structure ensures that websites are accurately checked for AdSense ads, and results are systematically logged in a CSV file for further analysis.</w:t>
       </w:r>
-      <w:r>
-        <w:rPr>
-          <w:lang w:val="en-US"/>
-        </w:rPr>
-        <w:t>uses</w:t>
-      </w:r>
-      <w:r>
-        <w:rPr>
-          <w:lang w:val="en-US"/>
-        </w:rPr>
-        <w:t xml:space="preserve"> libraries like requests and </w:t>
-      </w:r>
-      <w:proofErr w:type="spellStart"/>
-      <w:r>
-        <w:rPr>
-          <w:lang w:val="en-US"/>
-        </w:rPr>
-        <w:t>BeautifulSoup</w:t>
-      </w:r>
-      <w:proofErr w:type="spellEnd"/>
-      <w:r>
-        <w:rPr>
-          <w:lang w:val="en-US"/>
-        </w:rPr>
-        <w:t xml:space="preserve"> (</w:t>
-      </w:r>
-      <w:proofErr w:type="gramStart"/>
-      <w:r>
-        <w:rPr>
-          <w:lang w:val="en-US"/>
-        </w:rPr>
-        <w:t>Python)  to</w:t>
-      </w:r>
-      <w:proofErr w:type="gramEnd"/>
-      <w:r>
-        <w:rPr>
-          <w:lang w:val="en-US"/>
-        </w:rPr>
-        <w:t xml:space="preserve"> fetch and parse the HTML content of the websites.</w:t>
-      </w:r>
-      <w:r>
-        <w:rPr>
-          <w:lang w:val="en-US"/>
-        </w:rPr>
-        <w:t xml:space="preserve"> </w:t>
-      </w:r>
-    </w:p>
-    <w:p>
-      <w:pPr>
-        <w:rPr>
-          <w:lang w:val="en-US"/>
-        </w:rPr>
-      </w:pPr>
-      <w:r>
-        <w:rPr>
-          <w:lang w:val="en-US"/>
-        </w:rPr>
-        <w:t>I’m using some OOP for this to make sure that I take as an object</w:t>
-      </w:r>
-      <w:r>
-        <w:rPr>
-          <w:lang w:val="en-US"/>
-        </w:rPr>
-        <w:t xml:space="preserve"> of</w:t>
-      </w:r>
-      <w:r>
-        <w:rPr>
-          <w:lang w:val="en-US"/>
-        </w:rPr>
-        <w:t xml:space="preserve"> what typically is a site that has the attributes of the google </w:t>
-      </w:r>
-      <w:proofErr w:type="spellStart"/>
-      <w:r>
-        <w:rPr>
-          <w:lang w:val="en-US"/>
-        </w:rPr>
-        <w:t>adsense</w:t>
-      </w:r>
-      <w:proofErr w:type="spellEnd"/>
-      <w:r>
-        <w:rPr>
-          <w:lang w:val="en-US"/>
-        </w:rPr>
-        <w:t xml:space="preserve"> that we have. </w:t>
-      </w:r>
-    </w:p>
-    <w:p>
-      <w:pPr>
-        <w:rPr>
-          <w:lang w:val="en-US"/>
-        </w:rPr>
-      </w:pPr>
     </w:p>
     <w:sectPr>
       <w:pgSz w:w="11906" w:h="16838"/>

</xml_diff>

<commit_message>
Updated and finalized thought process
</commit_message>
<xml_diff>
--- a/Thought process.docx
+++ b/Thought process.docx
@@ -4,159 +4,413 @@
   <w:body>
     <w:p>
       <w:pPr>
-        <w:jc w:val="center"/>
         <w:rPr>
           <w:color w:val="FF0000"/>
-          <w:sz w:val="28"/>
-          <w:szCs w:val="28"/>
           <w:lang w:val="en-US"/>
         </w:rPr>
       </w:pPr>
       <w:r>
         <w:rPr>
           <w:color w:val="FF0000"/>
-          <w:sz w:val="28"/>
-          <w:szCs w:val="28"/>
-          <w:lang w:val="en-US"/>
-        </w:rPr>
-        <w:t>Thought process of my approach to the google AdSense checker</w:t>
-      </w:r>
-    </w:p>
-    <w:p>
-      <w:pPr>
-        <w:jc w:val="center"/>
-        <w:rPr>
-          <w:color w:val="FF0000"/>
-          <w:sz w:val="28"/>
-          <w:szCs w:val="28"/>
-          <w:lang w:val="en-US"/>
-        </w:rPr>
-      </w:pPr>
-    </w:p>
-    <w:p>
-      <w:pPr>
-        <w:rPr>
-          <w:sz w:val="24"/>
-          <w:szCs w:val="24"/>
-          <w:lang w:val="en-US"/>
-        </w:rPr>
-      </w:pPr>
-      <w:r>
-        <w:rPr>
-          <w:sz w:val="24"/>
-          <w:szCs w:val="24"/>
-          <w:lang w:val="en-US"/>
-        </w:rPr>
-        <w:t>The first thing I thought about is what are the signs that show that there is a google adsense in the site.</w:t>
-      </w:r>
-    </w:p>
-    <w:p>
-      <w:pPr>
-        <w:rPr>
-          <w:sz w:val="24"/>
-          <w:szCs w:val="24"/>
-          <w:lang w:val="en-US"/>
-        </w:rPr>
-      </w:pPr>
-      <w:r>
-        <w:rPr>
-          <w:sz w:val="24"/>
-          <w:szCs w:val="24"/>
-          <w:lang w:val="en-US"/>
-        </w:rPr>
-        <w:t>How to spot indications</w:t>
-      </w:r>
-      <w:r>
-        <w:rPr>
-          <w:sz w:val="24"/>
-          <w:szCs w:val="24"/>
-          <w:lang w:val="en-US"/>
-        </w:rPr>
-        <w:t xml:space="preserve"> and patterns</w:t>
-      </w:r>
-      <w:r>
-        <w:rPr>
-          <w:sz w:val="24"/>
-          <w:szCs w:val="24"/>
-          <w:lang w:val="en-US"/>
-        </w:rPr>
-        <w:t xml:space="preserve"> of google AdSense:</w:t>
-      </w:r>
-    </w:p>
-    <w:p>
-      <w:pPr>
-        <w:rPr>
-          <w:lang w:val="en-US"/>
-        </w:rPr>
-      </w:pPr>
-      <w:r>
-        <w:rPr>
-          <w:lang w:val="en-US"/>
-        </w:rPr>
-        <w:t xml:space="preserve">Google AdSense has multiple indications that show up on the source code of the site to see the presence of it, I will use these indications for scraping the data that will show up in the 522 sites. </w:t>
-      </w:r>
-      <w:r>
-        <w:rPr>
-          <w:lang w:val="en-US"/>
-        </w:rPr>
-        <w:t xml:space="preserve">Google AdSense ads can be identified through specific HTML tags, JavaScript codes, or network requests. Common identifiers include adsbygoogle.js, googlesyndication.com, and specific div elements with class names related to ads. </w:t>
-      </w:r>
-      <w:r>
-        <w:rPr>
-          <w:lang w:val="en-US"/>
-        </w:rPr>
-        <w:t xml:space="preserve"> I will identify </w:t>
-      </w:r>
-      <w:r>
-        <w:rPr>
-          <w:lang w:val="en-US"/>
-        </w:rPr>
-        <w:t>them in this project using iframes.</w:t>
-      </w:r>
-    </w:p>
-    <w:p>
-      <w:pPr>
-        <w:rPr>
-          <w:lang w:val="en-US"/>
-        </w:rPr>
-      </w:pPr>
-      <w:r>
-        <w:rPr>
-          <w:lang w:val="en-US"/>
-        </w:rPr>
-        <w:t>After I know how to spot them, I’m going to make a scraper function that detects and takes that specific data to classify that site as a site with google adsense.</w:t>
-      </w:r>
-    </w:p>
-    <w:p>
-      <w:pPr>
-        <w:rPr>
-          <w:lang w:val="en-US"/>
-        </w:rPr>
-      </w:pPr>
-      <w:r>
-        <w:rPr>
-          <w:lang w:val="en-US"/>
-        </w:rPr>
-        <w:t>Developing a scraper code that will collect said information:</w:t>
-      </w:r>
-    </w:p>
-    <w:p>
-      <w:pPr>
-        <w:rPr>
-          <w:lang w:val="en-US"/>
-        </w:rPr>
-      </w:pPr>
-      <w:r>
-        <w:rPr>
-          <w:lang w:val="en-US"/>
-        </w:rPr>
-        <w:t xml:space="preserve">This </w:t>
-      </w:r>
-      <w:r>
-        <w:rPr>
-          <w:lang w:val="en-US"/>
-        </w:rPr>
-        <w:t>code is designed to check for Google AdSense ads on a list of websites using Selenium WebDriver and pandas for handling input and output in CSV format. The script starts by importing the necessary modules and defining the `check_adsense_ads` function, which initializes the Edge WebDriver, navigates to a given URL, and waits up to 30 seconds for an iframe containing Google ads to load. If such an iframe is found, it returns True, indicating that AdSense ads are present. The `main` function reads URLs from an input CSV file using pandas, iterates over each URL to check for ads, and writes the results to an output CSV file. The script employs a standard Python idiom (`if __name__ == "__main__":`) to ensure that the `main` function is executed only when the script is run directly, not when it is imported as a module. The use of `WebDriverWait` with `EC.frame_to_be_available_and_switch_to_it` allows the script to wait for dynamically loaded ads before checking their presence, making it robust for websites where ads load after the main content. This script structure ensures that websites are accurately checked for AdSense ads, and results are systematically logged in a CSV file for further analysis.</w:t>
+          <w:lang w:val="en-US"/>
+        </w:rPr>
+        <w:t>Thought Process and Approach for Google AdSense Checker</w:t>
+      </w:r>
+    </w:p>
+    <w:p>
+      <w:pPr>
+        <w:rPr>
+          <w:color w:val="767171" w:themeColor="background2" w:themeShade="80"/>
+          <w:lang w:val="en-US"/>
+        </w:rPr>
+      </w:pPr>
+    </w:p>
+    <w:p>
+      <w:pPr>
+        <w:rPr>
+          <w:color w:val="000000" w:themeColor="text1"/>
+          <w:lang w:val="en-US"/>
+        </w:rPr>
+      </w:pPr>
+      <w:r>
+        <w:rPr>
+          <w:color w:val="000000" w:themeColor="text1"/>
+          <w:lang w:val="en-US"/>
+        </w:rPr>
+        <w:t xml:space="preserve"> Initial Considerations</w:t>
+      </w:r>
+    </w:p>
+    <w:p>
+      <w:pPr>
+        <w:rPr>
+          <w:color w:val="000000" w:themeColor="text1"/>
+          <w:lang w:val="en-US"/>
+        </w:rPr>
+      </w:pPr>
+      <w:r>
+        <w:rPr>
+          <w:color w:val="000000" w:themeColor="text1"/>
+          <w:lang w:val="en-US"/>
+        </w:rPr>
+        <w:t>The first thing I thought about was how to spot the signs of Google AdSense on a website. Google AdSense leaves multiple indications in the site's source code, which can be used to identify its presence. These indicators include:</w:t>
+      </w:r>
+    </w:p>
+    <w:p>
+      <w:pPr>
+        <w:rPr>
+          <w:color w:val="000000" w:themeColor="text1"/>
+          <w:lang w:val="en-US"/>
+        </w:rPr>
+      </w:pPr>
+    </w:p>
+    <w:p>
+      <w:pPr>
+        <w:rPr>
+          <w:color w:val="000000" w:themeColor="text1"/>
+          <w:lang w:val="en-US"/>
+        </w:rPr>
+      </w:pPr>
+      <w:r>
+        <w:rPr>
+          <w:color w:val="000000" w:themeColor="text1"/>
+          <w:lang w:val="en-US"/>
+        </w:rPr>
+        <w:t>- `adsbygoogle.js`</w:t>
+      </w:r>
+    </w:p>
+    <w:p>
+      <w:pPr>
+        <w:rPr>
+          <w:color w:val="000000" w:themeColor="text1"/>
+          <w:lang w:val="en-US"/>
+        </w:rPr>
+      </w:pPr>
+      <w:r>
+        <w:rPr>
+          <w:color w:val="000000" w:themeColor="text1"/>
+          <w:lang w:val="en-US"/>
+        </w:rPr>
+        <w:t>- `googlesyndication.com`</w:t>
+      </w:r>
+    </w:p>
+    <w:p>
+      <w:pPr>
+        <w:rPr>
+          <w:color w:val="000000" w:themeColor="text1"/>
+          <w:lang w:val="en-US"/>
+        </w:rPr>
+      </w:pPr>
+      <w:r>
+        <w:rPr>
+          <w:color w:val="000000" w:themeColor="text1"/>
+          <w:lang w:val="en-US"/>
+        </w:rPr>
+        <w:t>- Specific `&lt;div&gt;` elements with class names related to ads</w:t>
+      </w:r>
+    </w:p>
+    <w:p>
+      <w:pPr>
+        <w:rPr>
+          <w:color w:val="000000" w:themeColor="text1"/>
+          <w:lang w:val="en-US"/>
+        </w:rPr>
+      </w:pPr>
+    </w:p>
+    <w:p>
+      <w:pPr>
+        <w:rPr>
+          <w:color w:val="000000" w:themeColor="text1"/>
+          <w:lang w:val="en-US"/>
+        </w:rPr>
+      </w:pPr>
+      <w:r>
+        <w:rPr>
+          <w:color w:val="000000" w:themeColor="text1"/>
+          <w:lang w:val="en-US"/>
+        </w:rPr>
+        <w:t xml:space="preserve"> Identifying Patterns and Indications</w:t>
+      </w:r>
+    </w:p>
+    <w:p>
+      <w:pPr>
+        <w:rPr>
+          <w:color w:val="000000" w:themeColor="text1"/>
+          <w:lang w:val="en-US"/>
+        </w:rPr>
+      </w:pPr>
+      <w:r>
+        <w:rPr>
+          <w:color w:val="000000" w:themeColor="text1"/>
+          <w:lang w:val="en-US"/>
+        </w:rPr>
+        <w:t>After understanding how to spot these indicators, I planned to create a scraper function to detect and collect the data needed to classify a site as having Google AdSense.</w:t>
+      </w:r>
+    </w:p>
+    <w:p>
+      <w:pPr>
+        <w:rPr>
+          <w:color w:val="000000" w:themeColor="text1"/>
+          <w:lang w:val="en-US"/>
+        </w:rPr>
+      </w:pPr>
+    </w:p>
+    <w:p>
+      <w:pPr>
+        <w:rPr>
+          <w:color w:val="000000" w:themeColor="text1"/>
+          <w:lang w:val="en-US"/>
+        </w:rPr>
+      </w:pPr>
+      <w:r>
+        <w:rPr>
+          <w:color w:val="000000" w:themeColor="text1"/>
+          <w:lang w:val="en-US"/>
+        </w:rPr>
+        <w:t xml:space="preserve"> Challenges and Dynamic Detection</w:t>
+      </w:r>
+    </w:p>
+    <w:p>
+      <w:pPr>
+        <w:rPr>
+          <w:color w:val="000000" w:themeColor="text1"/>
+          <w:lang w:val="en-US"/>
+        </w:rPr>
+      </w:pPr>
+      <w:r>
+        <w:rPr>
+          <w:color w:val="000000" w:themeColor="text1"/>
+          <w:lang w:val="en-US"/>
+        </w:rPr>
+        <w:t>I realized that scraping the HTML alone might not always work because a site can support Google AdSense without showing ads all the time. To reliably detect ads, I needed a way to do it dynamically and in real time.</w:t>
+      </w:r>
+    </w:p>
+    <w:p>
+      <w:pPr>
+        <w:rPr>
+          <w:color w:val="000000" w:themeColor="text1"/>
+          <w:lang w:val="en-US"/>
+        </w:rPr>
+      </w:pPr>
+    </w:p>
+    <w:p>
+      <w:pPr>
+        <w:rPr>
+          <w:color w:val="000000" w:themeColor="text1"/>
+          <w:lang w:val="en-US"/>
+        </w:rPr>
+      </w:pPr>
+      <w:r>
+        <w:rPr>
+          <w:color w:val="000000" w:themeColor="text1"/>
+          <w:lang w:val="en-US"/>
+        </w:rPr>
+        <w:t xml:space="preserve"> Solution with Selenium</w:t>
+      </w:r>
+    </w:p>
+    <w:p>
+      <w:pPr>
+        <w:rPr>
+          <w:color w:val="000000" w:themeColor="text1"/>
+          <w:lang w:val="en-US"/>
+        </w:rPr>
+      </w:pPr>
+      <w:r>
+        <w:rPr>
+          <w:color w:val="000000" w:themeColor="text1"/>
+          <w:lang w:val="en-US"/>
+        </w:rPr>
+        <w:t>That's when I came across Selenium, a tool for web testing that was perfect for this. Selenium allows for real-time interaction with web pages, making it possible to detect dynamically loaded ads.</w:t>
+      </w:r>
+      <w:r>
+        <w:rPr>
+          <w:color w:val="000000" w:themeColor="text1"/>
+          <w:lang w:val="en-US"/>
+        </w:rPr>
+        <w:t xml:space="preserve"> </w:t>
+      </w:r>
+      <w:r>
+        <w:rPr>
+          <w:color w:val="000000" w:themeColor="text1"/>
+          <w:lang w:val="en-US"/>
+        </w:rPr>
+        <w:t>Using iframe detection works for many Google AdSense ads since they are often served within iframe elements.</w:t>
+      </w:r>
+    </w:p>
+    <w:p>
+      <w:pPr>
+        <w:rPr>
+          <w:color w:val="000000" w:themeColor="text1"/>
+          <w:lang w:val="en-US"/>
+        </w:rPr>
+      </w:pPr>
+    </w:p>
+    <w:p>
+      <w:pPr>
+        <w:rPr>
+          <w:color w:val="000000" w:themeColor="text1"/>
+          <w:lang w:val="en-US"/>
+        </w:rPr>
+      </w:pPr>
+      <w:r>
+        <w:rPr>
+          <w:color w:val="000000" w:themeColor="text1"/>
+          <w:lang w:val="en-US"/>
+        </w:rPr>
+        <w:t xml:space="preserve"> Developing the Code</w:t>
+      </w:r>
+    </w:p>
+    <w:p>
+      <w:pPr>
+        <w:rPr>
+          <w:color w:val="000000" w:themeColor="text1"/>
+          <w:lang w:val="en-US"/>
+        </w:rPr>
+      </w:pPr>
+      <w:r>
+        <w:rPr>
+          <w:color w:val="000000" w:themeColor="text1"/>
+          <w:lang w:val="en-US"/>
+        </w:rPr>
+        <w:t>Here's a breakdown of how I developed the code:</w:t>
+      </w:r>
+    </w:p>
+    <w:p>
+      <w:pPr>
+        <w:rPr>
+          <w:color w:val="000000" w:themeColor="text1"/>
+          <w:lang w:val="en-US"/>
+        </w:rPr>
+      </w:pPr>
+    </w:p>
+    <w:p>
+      <w:pPr>
+        <w:rPr>
+          <w:color w:val="000000" w:themeColor="text1"/>
+          <w:lang w:val="en-US"/>
+        </w:rPr>
+      </w:pPr>
+      <w:r>
+        <w:rPr>
+          <w:color w:val="000000" w:themeColor="text1"/>
+          <w:lang w:val="en-US"/>
+        </w:rPr>
+        <w:t>1. **Preparation: I started by setting up Selenium WebDriver and pandas for handling input and output in CSV format. The CSV files included one for the list of websites and another for the results.</w:t>
+      </w:r>
+    </w:p>
+    <w:p>
+      <w:pPr>
+        <w:rPr>
+          <w:color w:val="000000" w:themeColor="text1"/>
+          <w:lang w:val="en-US"/>
+        </w:rPr>
+      </w:pPr>
+    </w:p>
+    <w:p>
+      <w:pPr>
+        <w:rPr>
+          <w:color w:val="000000" w:themeColor="text1"/>
+          <w:lang w:val="en-US"/>
+        </w:rPr>
+      </w:pPr>
+      <w:r>
+        <w:rPr>
+          <w:color w:val="000000" w:themeColor="text1"/>
+          <w:lang w:val="en-US"/>
+        </w:rPr>
+        <w:t>2. **Data Collection: I used an API to fetch a bulk of websites and append them to the websites file.</w:t>
+      </w:r>
+    </w:p>
+    <w:p>
+      <w:pPr>
+        <w:rPr>
+          <w:color w:val="000000" w:themeColor="text1"/>
+          <w:lang w:val="en-US"/>
+        </w:rPr>
+      </w:pPr>
+    </w:p>
+    <w:p>
+      <w:pPr>
+        <w:rPr>
+          <w:color w:val="000000" w:themeColor="text1"/>
+          <w:lang w:val="en-US"/>
+        </w:rPr>
+      </w:pPr>
+      <w:r>
+        <w:rPr>
+          <w:color w:val="000000" w:themeColor="text1"/>
+          <w:lang w:val="en-US"/>
+        </w:rPr>
+        <w:lastRenderedPageBreak/>
+        <w:t>3. Ad Detection: The main part of the code involves detecting ads. I created the `check_adsense_ads` function to initialize the Edge WebDriver, navigate to a URL, and wait up to 30 seconds for an iframe containing Google ads to load. If such an iframe is found, the function returns True, indicating that AdSense ads are present.</w:t>
+      </w:r>
+    </w:p>
+    <w:p>
+      <w:pPr>
+        <w:rPr>
+          <w:color w:val="000000" w:themeColor="text1"/>
+          <w:lang w:val="en-US"/>
+        </w:rPr>
+      </w:pPr>
+    </w:p>
+    <w:p>
+      <w:pPr>
+        <w:rPr>
+          <w:color w:val="000000" w:themeColor="text1"/>
+          <w:lang w:val="en-US"/>
+        </w:rPr>
+      </w:pPr>
+      <w:r>
+        <w:rPr>
+          <w:color w:val="000000" w:themeColor="text1"/>
+          <w:lang w:val="en-US"/>
+        </w:rPr>
+        <w:t>4. Running the Script: The `main` function reads URLs from the input CSV file, checks each URL for ads, and writes the results to an output CSV file. By using `WebDriverWait` with `EC.frame_to_be_available_and_switch_to_it`, the script can wait for dynamically loaded ads, making it robust for websites where ads load after the main content.</w:t>
+      </w:r>
+    </w:p>
+    <w:p>
+      <w:pPr>
+        <w:rPr>
+          <w:color w:val="000000" w:themeColor="text1"/>
+          <w:lang w:val="en-US"/>
+        </w:rPr>
+      </w:pPr>
+    </w:p>
+    <w:p>
+      <w:pPr>
+        <w:rPr>
+          <w:color w:val="000000" w:themeColor="text1"/>
+          <w:lang w:val="en-US"/>
+        </w:rPr>
+      </w:pPr>
+      <w:r>
+        <w:rPr>
+          <w:color w:val="000000" w:themeColor="text1"/>
+          <w:lang w:val="en-US"/>
+        </w:rPr>
+        <w:t>5. Execution: The script uses the standard Python idiom (`if __name__ == "__main__":`) to ensure the `main` function runs only when the script is executed directly, not when imported as a module.</w:t>
+      </w:r>
+    </w:p>
+    <w:p>
+      <w:pPr>
+        <w:rPr>
+          <w:color w:val="000000" w:themeColor="text1"/>
+          <w:lang w:val="en-US"/>
+        </w:rPr>
+      </w:pPr>
+    </w:p>
+    <w:p>
+      <w:pPr>
+        <w:rPr>
+          <w:color w:val="000000" w:themeColor="text1"/>
+          <w:lang w:val="en-US"/>
+        </w:rPr>
+      </w:pPr>
+      <w:r>
+        <w:rPr>
+          <w:color w:val="000000" w:themeColor="text1"/>
+          <w:lang w:val="en-US"/>
+        </w:rPr>
+        <w:t>This setup ensures that websites are accurately checked for AdSense ads, with results systematically logged in a CSV file for further analysis.</w:t>
       </w:r>
     </w:p>
     <w:sectPr>

</xml_diff>

<commit_message>
Thought process fixed a few things with loading it
</commit_message>
<xml_diff>
--- a/Thought process.docx
+++ b/Thought process.docx
@@ -219,21 +219,7 @@
           <w:color w:val="000000" w:themeColor="text1"/>
           <w:lang w:val="en-US"/>
         </w:rPr>
-        <w:t>That's when I came across Selenium, a tool for web testing that was perfect for this. Selenium allows for real-time interaction with web pages, making it possible to detect dynamically loaded ads.</w:t>
-      </w:r>
-      <w:r>
-        <w:rPr>
-          <w:color w:val="000000" w:themeColor="text1"/>
-          <w:lang w:val="en-US"/>
-        </w:rPr>
-        <w:t xml:space="preserve"> </w:t>
-      </w:r>
-      <w:r>
-        <w:rPr>
-          <w:color w:val="000000" w:themeColor="text1"/>
-          <w:lang w:val="en-US"/>
-        </w:rPr>
-        <w:t>Using iframe detection works for many Google AdSense ads since they are often served within iframe elements.</w:t>
+        <w:t>That's when I came across Selenium, a tool for web testing that was perfect for this. Selenium allows for real-time interaction with web pages, making it possible to detect dynamically loaded ads. Using iframe detection works for many Google AdSense ads since they are often served within iframe elements.</w:t>
       </w:r>
     </w:p>
     <w:p>
@@ -400,6 +386,11 @@
     </w:p>
     <w:p>
       <w:pPr>
+        <w:pStyle w:val="ListParagraph"/>
+        <w:numPr>
+          <w:ilvl w:val="0"/>
+          <w:numId w:val="3"/>
+        </w:numPr>
         <w:rPr>
           <w:color w:val="000000" w:themeColor="text1"/>
           <w:lang w:val="en-US"/>
@@ -426,6 +417,118 @@
 <file path=word/numbering.xml><?xml version="1.0" encoding="utf-8"?>
 <w:numbering xmlns:wpc="http://schemas.microsoft.com/office/word/2010/wordprocessingCanvas" xmlns:cx="http://schemas.microsoft.com/office/drawing/2014/chartex" xmlns:cx1="http://schemas.microsoft.com/office/drawing/2015/9/8/chartex" xmlns:cx2="http://schemas.microsoft.com/office/drawing/2015/10/21/chartex" xmlns:cx3="http://schemas.microsoft.com/office/drawing/2016/5/9/chartex" xmlns:cx4="http://schemas.microsoft.com/office/drawing/2016/5/10/chartex" xmlns:cx5="http://schemas.microsoft.com/office/drawing/2016/5/11/chartex" xmlns:cx6="http://schemas.microsoft.com/office/drawing/2016/5/12/chartex" xmlns:cx7="http://schemas.microsoft.com/office/drawing/2016/5/13/chartex" xmlns:cx8="http://schemas.microsoft.com/office/drawing/2016/5/14/chartex" xmlns:mc="http://schemas.openxmlformats.org/markup-compatibility/2006" xmlns:aink="http://schemas.microsoft.com/office/drawing/2016/ink" xmlns:am3d="http://schemas.microsoft.com/office/drawing/2017/model3d" xmlns:o="urn:schemas-microsoft-com:office:office" xmlns:oel="http://schemas.microsoft.com/office/2019/extlst" xmlns:r="http://schemas.openxmlformats.org/officeDocument/2006/relationships" xmlns:m="http://schemas.openxmlformats.org/officeDocument/2006/math" xmlns:v="urn:schemas-microsoft-com:vml" xmlns:wp14="http://schemas.microsoft.com/office/word/2010/wordprocessingDrawing" xmlns:wp="http://schemas.openxmlformats.org/drawingml/2006/wordprocessingDrawing" xmlns:w10="urn:schemas-microsoft-com:office:word" xmlns:w="http://schemas.openxmlformats.org/wordprocessingml/2006/main" xmlns:w14="http://schemas.microsoft.com/office/word/2010/wordml" xmlns:w15="http://schemas.microsoft.com/office/word/2012/wordml" xmlns:w16cex="http://schemas.microsoft.com/office/word/2018/wordml/cex" xmlns:w16cid="http://schemas.microsoft.com/office/word/2016/wordml/cid" xmlns:w16="http://schemas.microsoft.com/office/word/2018/wordml" xmlns:w16du="http://schemas.microsoft.com/office/word/2023/wordml/word16du" xmlns:w16sdtdh="http://schemas.microsoft.com/office/word/2020/wordml/sdtdatahash" xmlns:w16se="http://schemas.microsoft.com/office/word/2015/wordml/symex" xmlns:wpg="http://schemas.microsoft.com/office/word/2010/wordprocessingGroup" xmlns:wpi="http://schemas.microsoft.com/office/word/2010/wordprocessingInk" xmlns:wne="http://schemas.microsoft.com/office/word/2006/wordml" xmlns:wps="http://schemas.microsoft.com/office/word/2010/wordprocessingShape" mc:Ignorable="w14 w15 w16se w16cid w16 w16cex w16sdtdh w16du wp14">
   <w:abstractNum w:abstractNumId="0" w15:restartNumberingAfterBreak="0">
+    <w:nsid w:val="00375ED3"/>
+    <w:multiLevelType w:val="hybridMultilevel"/>
+    <w:tmpl w:val="7DEE8D7C"/>
+    <w:lvl w:ilvl="0" w:tplc="A4C23506">
+      <w:numFmt w:val="bullet"/>
+      <w:lvlText w:val=""/>
+      <w:lvlJc w:val="left"/>
+      <w:pPr>
+        <w:ind w:left="720" w:hanging="360"/>
+      </w:pPr>
+      <w:rPr>
+        <w:rFonts w:ascii="Symbol" w:eastAsiaTheme="minorHAnsi" w:hAnsi="Symbol" w:cstheme="minorBidi" w:hint="default"/>
+      </w:rPr>
+    </w:lvl>
+    <w:lvl w:ilvl="1" w:tplc="04090003" w:tentative="1">
+      <w:start w:val="1"/>
+      <w:numFmt w:val="bullet"/>
+      <w:lvlText w:val="o"/>
+      <w:lvlJc w:val="left"/>
+      <w:pPr>
+        <w:ind w:left="1440" w:hanging="360"/>
+      </w:pPr>
+      <w:rPr>
+        <w:rFonts w:ascii="Courier New" w:hAnsi="Courier New" w:cs="Courier New" w:hint="default"/>
+      </w:rPr>
+    </w:lvl>
+    <w:lvl w:ilvl="2" w:tplc="04090005" w:tentative="1">
+      <w:start w:val="1"/>
+      <w:numFmt w:val="bullet"/>
+      <w:lvlText w:val=""/>
+      <w:lvlJc w:val="left"/>
+      <w:pPr>
+        <w:ind w:left="2160" w:hanging="360"/>
+      </w:pPr>
+      <w:rPr>
+        <w:rFonts w:ascii="Wingdings" w:hAnsi="Wingdings" w:hint="default"/>
+      </w:rPr>
+    </w:lvl>
+    <w:lvl w:ilvl="3" w:tplc="04090001" w:tentative="1">
+      <w:start w:val="1"/>
+      <w:numFmt w:val="bullet"/>
+      <w:lvlText w:val=""/>
+      <w:lvlJc w:val="left"/>
+      <w:pPr>
+        <w:ind w:left="2880" w:hanging="360"/>
+      </w:pPr>
+      <w:rPr>
+        <w:rFonts w:ascii="Symbol" w:hAnsi="Symbol" w:hint="default"/>
+      </w:rPr>
+    </w:lvl>
+    <w:lvl w:ilvl="4" w:tplc="04090003" w:tentative="1">
+      <w:start w:val="1"/>
+      <w:numFmt w:val="bullet"/>
+      <w:lvlText w:val="o"/>
+      <w:lvlJc w:val="left"/>
+      <w:pPr>
+        <w:ind w:left="3600" w:hanging="360"/>
+      </w:pPr>
+      <w:rPr>
+        <w:rFonts w:ascii="Courier New" w:hAnsi="Courier New" w:cs="Courier New" w:hint="default"/>
+      </w:rPr>
+    </w:lvl>
+    <w:lvl w:ilvl="5" w:tplc="04090005" w:tentative="1">
+      <w:start w:val="1"/>
+      <w:numFmt w:val="bullet"/>
+      <w:lvlText w:val=""/>
+      <w:lvlJc w:val="left"/>
+      <w:pPr>
+        <w:ind w:left="4320" w:hanging="360"/>
+      </w:pPr>
+      <w:rPr>
+        <w:rFonts w:ascii="Wingdings" w:hAnsi="Wingdings" w:hint="default"/>
+      </w:rPr>
+    </w:lvl>
+    <w:lvl w:ilvl="6" w:tplc="04090001" w:tentative="1">
+      <w:start w:val="1"/>
+      <w:numFmt w:val="bullet"/>
+      <w:lvlText w:val=""/>
+      <w:lvlJc w:val="left"/>
+      <w:pPr>
+        <w:ind w:left="5040" w:hanging="360"/>
+      </w:pPr>
+      <w:rPr>
+        <w:rFonts w:ascii="Symbol" w:hAnsi="Symbol" w:hint="default"/>
+      </w:rPr>
+    </w:lvl>
+    <w:lvl w:ilvl="7" w:tplc="04090003" w:tentative="1">
+      <w:start w:val="1"/>
+      <w:numFmt w:val="bullet"/>
+      <w:lvlText w:val="o"/>
+      <w:lvlJc w:val="left"/>
+      <w:pPr>
+        <w:ind w:left="5760" w:hanging="360"/>
+      </w:pPr>
+      <w:rPr>
+        <w:rFonts w:ascii="Courier New" w:hAnsi="Courier New" w:cs="Courier New" w:hint="default"/>
+      </w:rPr>
+    </w:lvl>
+    <w:lvl w:ilvl="8" w:tplc="04090005" w:tentative="1">
+      <w:start w:val="1"/>
+      <w:numFmt w:val="bullet"/>
+      <w:lvlText w:val=""/>
+      <w:lvlJc w:val="left"/>
+      <w:pPr>
+        <w:ind w:left="6480" w:hanging="360"/>
+      </w:pPr>
+      <w:rPr>
+        <w:rFonts w:ascii="Wingdings" w:hAnsi="Wingdings" w:hint="default"/>
+      </w:rPr>
+    </w:lvl>
+  </w:abstractNum>
+  <w:abstractNum w:abstractNumId="1" w15:restartNumberingAfterBreak="0">
     <w:nsid w:val="2E967098"/>
     <w:multiLevelType w:val="hybridMultilevel"/>
     <w:tmpl w:val="4344FBDE"/>
@@ -537,7 +640,7 @@
       </w:rPr>
     </w:lvl>
   </w:abstractNum>
-  <w:abstractNum w:abstractNumId="1" w15:restartNumberingAfterBreak="0">
+  <w:abstractNum w:abstractNumId="2" w15:restartNumberingAfterBreak="0">
     <w:nsid w:val="639E6BAA"/>
     <w:multiLevelType w:val="hybridMultilevel"/>
     <w:tmpl w:val="D68A118A"/>
@@ -650,10 +753,13 @@
     </w:lvl>
   </w:abstractNum>
   <w:num w:numId="1" w16cid:durableId="1628393968">
-    <w:abstractNumId w:val="0"/>
+    <w:abstractNumId w:val="1"/>
   </w:num>
   <w:num w:numId="2" w16cid:durableId="1437166445">
-    <w:abstractNumId w:val="1"/>
+    <w:abstractNumId w:val="2"/>
+  </w:num>
+  <w:num w:numId="3" w16cid:durableId="1655798136">
+    <w:abstractNumId w:val="0"/>
   </w:num>
 </w:numbering>
 </file>
@@ -1261,6 +1367,7 @@
   <w:style w:type="character" w:default="1" w:styleId="DefaultParagraphFont">
     <w:name w:val="Default Paragraph Font"/>
     <w:uiPriority w:val="1"/>
+    <w:semiHidden/>
     <w:unhideWhenUsed/>
   </w:style>
   <w:style w:type="table" w:default="1" w:styleId="TableNormal">

</xml_diff>